<commit_message>
add comments to the workflow
</commit_message>
<xml_diff>
--- a/Design of the triangle class.docx
+++ b/Design of the triangle class.docx
@@ -44,11 +44,93 @@
           <v:shape id="_x0000_i1025" type="#_x0000_t75" style="width:450.95pt;height:637.4pt" o:ole="">
             <v:imagedata r:id="rId4" o:title=""/>
           </v:shape>
-          <o:OLEObject Type="Embed" ProgID="Visio.Drawing.15" ShapeID="_x0000_i1025" DrawAspect="Content" ObjectID="_1538903844" r:id="rId5"/>
+          <o:OLEObject Type="Embed" ProgID="Visio.Drawing.15" ShapeID="_x0000_i1025" DrawAspect="Content" ObjectID="_1538905054" r:id="rId5"/>
         </w:object>
       </w:r>
     </w:p>
     <w:p>
+      <w:pPr>
+        <w:pStyle w:val="Heading1"/>
+      </w:pPr>
+      <w:r>
+        <w:lastRenderedPageBreak/>
+        <w:t>Step1: Validation of the triangle</w:t>
+      </w:r>
+    </w:p>
+    <w:p>
+      <w:r>
+        <w:t>Three parameters are used to create a triangle. They have to meet some requirements before constructing the Triangle object.</w:t>
+      </w:r>
+    </w:p>
+    <w:p>
+      <w:r>
+        <w:t>Firstly, the lengths of three laterals must be greater than 0.</w:t>
+      </w:r>
+    </w:p>
+    <w:p>
+      <w:r>
+        <w:t>Secondly, the sum of any two laterals must be larger than the third one. Otherwise, it is not possible to form a triangle.</w:t>
+      </w:r>
+    </w:p>
+    <w:p>
+      <w:r>
+        <w:t>If the two criteria are not met, the system throw exceptions. It is better that the system warn the user and ask the user to re-input. However, for the time being, I would just throw the exception. It is to be enhanced in the future.</w:t>
+      </w:r>
+    </w:p>
+    <w:p>
+      <w:pPr>
+        <w:pStyle w:val="Heading1"/>
+      </w:pPr>
+      <w:r>
+        <w:t>Step 2: Decide the triangle type</w:t>
+      </w:r>
+    </w:p>
+    <w:p>
+      <w:r>
+        <w:t>There three types of triangle. The easiest one is equal-lateral. The condition for this is simple. If the first lateral equals the second and the second equals the third, the triangle is considered as equal-lateral.</w:t>
+      </w:r>
+    </w:p>
+    <w:p>
+      <w:r>
+        <w:t xml:space="preserve">It is easier to determine whether a triangle is </w:t>
+      </w:r>
+      <w:r>
+        <w:t xml:space="preserve">scalene </w:t>
+      </w:r>
+      <w:r>
+        <w:t xml:space="preserve">than isosceles. Thus, the next sub-step is to check whether the triangle is </w:t>
+      </w:r>
+      <w:r>
+        <w:t>scalene</w:t>
+      </w:r>
+      <w:r>
+        <w:t xml:space="preserve">. This needs three pairwise comparisons of the laterals, if all are different, the triangle is </w:t>
+      </w:r>
+      <w:r>
+        <w:t>scalene</w:t>
+      </w:r>
+      <w:r>
+        <w:t xml:space="preserve">. Otherwise, it is </w:t>
+      </w:r>
+      <w:r>
+        <w:t>isosceles</w:t>
+      </w:r>
+      <w:r>
+        <w:t>.</w:t>
+      </w:r>
+    </w:p>
+    <w:p>
+      <w:pPr>
+        <w:pStyle w:val="Heading1"/>
+      </w:pPr>
+      <w:r>
+        <w:t>The definition of equality</w:t>
+      </w:r>
+    </w:p>
+    <w:p>
+      <w:r>
+        <w:t>In a real project, equality usefully is not 100% equality. Some error must be allowed. The error can be measure by length or percentage. I prefer to measure it by percentage. Percentage makes more sense. However, matters like that needs discussion with the customer.</w:t>
+      </w:r>
       <w:bookmarkStart w:id="0" w:name="_GoBack"/>
       <w:bookmarkEnd w:id="0"/>
     </w:p>

</xml_diff>